<commit_message>
intraday bezig toe te voegen
</commit_message>
<xml_diff>
--- a/Ontwerp/Sprints/Sprint 037.docx
+++ b/Ontwerp/Sprints/Sprint 037.docx
@@ -77,13 +77,7 @@
     <w:p/>
     <w:p>
       <w:r>
-        <w:t>De</w:t>
-      </w:r>
-      <w:r>
-        <w:t>ze</w:t>
-      </w:r>
-      <w:r>
-        <w:t xml:space="preserve"> wijzigingen moeten nog in verder detail worden uitgewerkt.</w:t>
+        <w:t>Deze wijzigingen moeten nog in verder detail worden uitgewerkt.</w:t>
       </w:r>
     </w:p>
     <w:p/>
@@ -119,6 +113,9 @@
         <w:jc w:val="center"/>
       </w:pPr>
       <w:r>
+        <w:rPr>
+          <w:noProof/>
+        </w:rPr>
         <w:drawing>
           <wp:inline distT="0" distB="0" distL="0" distR="0" wp14:anchorId="4799D200" wp14:editId="17D1B655">
             <wp:extent cx="4006850" cy="3007787"/>
@@ -171,6 +168,9 @@
         <w:jc w:val="center"/>
       </w:pPr>
       <w:r>
+        <w:rPr>
+          <w:noProof/>
+        </w:rPr>
         <w:drawing>
           <wp:inline distT="0" distB="0" distL="0" distR="0" wp14:anchorId="6E82EBF1" wp14:editId="395A88FC">
             <wp:extent cx="3956050" cy="4983873"/>
@@ -212,8 +212,6 @@
           </wp:inline>
         </w:drawing>
       </w:r>
-      <w:bookmarkStart w:id="0" w:name="_GoBack"/>
-      <w:bookmarkEnd w:id="0"/>
     </w:p>
     <w:p/>
     <w:tbl>
@@ -347,16 +345,91 @@
         </w:tc>
       </w:tr>
     </w:tbl>
+    <w:p/>
+    <w:p>
+      <w:r>
+        <w:br w:type="page"/>
+      </w:r>
+    </w:p>
+    <w:p/>
     <w:p>
       <w:pPr>
         <w:jc w:val="center"/>
       </w:pPr>
-    </w:p>
-    <w:p>
-      <w:r>
+      <w:r>
+        <w:rPr>
+          <w:rStyle w:val="Heading3Char"/>
+        </w:rPr>
+        <w:t>Dagkoers aanvullen</w:t>
+      </w:r>
+      <w:r>
+        <w:rPr>
+          <w:rStyle w:val="Heading3Char"/>
+        </w:rPr>
         <w:br w:type="page"/>
       </w:r>
-    </w:p>
+      <w:r>
+        <w:rPr>
+          <w:noProof/>
+        </w:rPr>
+        <w:lastRenderedPageBreak/>
+        <w:drawing>
+          <wp:inline distT="0" distB="0" distL="0" distR="0">
+            <wp:extent cx="4836461" cy="5822950"/>
+            <wp:effectExtent l="19050" t="19050" r="21590" b="25400"/>
+            <wp:docPr id="6" name="Picture 6"/>
+            <wp:cNvGraphicFramePr>
+              <a:graphicFrameLocks xmlns:a="http://schemas.openxmlformats.org/drawingml/2006/main" noChangeAspect="1"/>
+            </wp:cNvGraphicFramePr>
+            <a:graphic xmlns:a="http://schemas.openxmlformats.org/drawingml/2006/main">
+              <a:graphicData uri="http://schemas.openxmlformats.org/drawingml/2006/picture">
+                <pic:pic xmlns:pic="http://schemas.openxmlformats.org/drawingml/2006/picture">
+                  <pic:nvPicPr>
+                    <pic:cNvPr id="0" name="Picture 1"/>
+                    <pic:cNvPicPr>
+                      <a:picLocks noChangeAspect="1" noChangeArrowheads="1"/>
+                    </pic:cNvPicPr>
+                  </pic:nvPicPr>
+                  <pic:blipFill>
+                    <a:blip r:embed="rId7">
+                      <a:extLst>
+                        <a:ext uri="{28A0092B-C50C-407E-A947-70E740481C1C}">
+                          <a14:useLocalDpi xmlns:a14="http://schemas.microsoft.com/office/drawing/2010/main" val="0"/>
+                        </a:ext>
+                      </a:extLst>
+                    </a:blip>
+                    <a:srcRect/>
+                    <a:stretch>
+                      <a:fillRect/>
+                    </a:stretch>
+                  </pic:blipFill>
+                  <pic:spPr bwMode="auto">
+                    <a:xfrm>
+                      <a:off x="0" y="0"/>
+                      <a:ext cx="4841122" cy="5828562"/>
+                    </a:xfrm>
+                    <a:prstGeom prst="rect">
+                      <a:avLst/>
+                    </a:prstGeom>
+                    <a:noFill/>
+                    <a:ln w="6350">
+                      <a:solidFill>
+                        <a:schemeClr val="accent1">
+                          <a:shade val="50000"/>
+                        </a:schemeClr>
+                      </a:solidFill>
+                    </a:ln>
+                  </pic:spPr>
+                </pic:pic>
+              </a:graphicData>
+            </a:graphic>
+          </wp:inline>
+        </w:drawing>
+      </w:r>
+      <w:bookmarkStart w:id="0" w:name="_GoBack"/>
+      <w:bookmarkEnd w:id="0"/>
+    </w:p>
+    <w:p/>
     <w:p/>
     <w:p>
       <w:pPr>
@@ -394,6 +467,7 @@
         </w:numPr>
       </w:pPr>
       <w:r>
+        <w:lastRenderedPageBreak/>
         <w:t>Aan- en verkopen op basis van 1 indicator</w:t>
       </w:r>
     </w:p>
@@ -576,7 +650,7 @@
     </w:p>
     <w:p/>
     <w:p>
-      <w:hyperlink r:id="rId7" w:history="1">
+      <w:hyperlink r:id="rId8" w:history="1">
         <w:r>
           <w:rPr>
             <w:rStyle w:val="Hyperlink"/>
@@ -723,7 +797,7 @@
     </w:p>
     <w:p/>
     <w:p>
-      <w:hyperlink r:id="rId8" w:history="1">
+      <w:hyperlink r:id="rId9" w:history="1">
         <w:r>
           <w:rPr>
             <w:rStyle w:val="Hyperlink"/>
@@ -830,7 +904,7 @@
                     <pic:cNvPicPr/>
                   </pic:nvPicPr>
                   <pic:blipFill>
-                    <a:blip r:embed="rId9">
+                    <a:blip r:embed="rId10">
                       <a:extLst>
                         <a:ext uri="{28A0092B-C50C-407E-A947-70E740481C1C}">
                           <a14:useLocalDpi xmlns:a14="http://schemas.microsoft.com/office/drawing/2010/main" val="0"/>

</xml_diff>

<commit_message>
intraday koersen ophalen vanuit pakket en koersenmodule
</commit_message>
<xml_diff>
--- a/Ontwerp/Sprints/Sprint 037.docx
+++ b/Ontwerp/Sprints/Sprint 037.docx
@@ -355,26 +355,46 @@
     <w:p>
       <w:pPr>
         <w:jc w:val="center"/>
-      </w:pPr>
-      <w:r>
         <w:rPr>
           <w:rStyle w:val="Heading3Char"/>
         </w:rPr>
-        <w:t>Dagkoers aanvullen</w:t>
-      </w:r>
+      </w:pPr>
       <w:r>
         <w:rPr>
           <w:rStyle w:val="Heading3Char"/>
         </w:rPr>
-        <w:br w:type="page"/>
-      </w:r>
+        <w:t>Dagkoers</w:t>
+      </w:r>
+      <w:r>
+        <w:rPr>
+          <w:rStyle w:val="Heading3Char"/>
+        </w:rPr>
+        <w:t xml:space="preserve"> </w:t>
+      </w:r>
+      <w:r>
+        <w:rPr>
+          <w:rStyle w:val="Heading3Char"/>
+        </w:rPr>
+        <w:t>aanvullen</w:t>
+      </w:r>
+      <w:r>
+        <w:rPr>
+          <w:rStyle w:val="Heading3Char"/>
+        </w:rPr>
+        <w:br/>
+      </w:r>
+    </w:p>
+    <w:p>
+      <w:pPr>
+        <w:jc w:val="center"/>
+      </w:pPr>
+      <w:bookmarkStart w:id="0" w:name="_GoBack"/>
       <w:r>
         <w:rPr>
           <w:noProof/>
         </w:rPr>
-        <w:lastRenderedPageBreak/>
         <w:drawing>
-          <wp:inline distT="0" distB="0" distL="0" distR="0">
+          <wp:inline distT="0" distB="0" distL="0" distR="0" wp14:anchorId="1DBE502C" wp14:editId="291665E0">
             <wp:extent cx="4836461" cy="5822950"/>
             <wp:effectExtent l="19050" t="19050" r="21590" b="25400"/>
             <wp:docPr id="6" name="Picture 6"/>
@@ -426,8 +446,13 @@
           </wp:inline>
         </w:drawing>
       </w:r>
-      <w:bookmarkStart w:id="0" w:name="_GoBack"/>
       <w:bookmarkEnd w:id="0"/>
+      <w:r>
+        <w:rPr>
+          <w:rStyle w:val="Heading3Char"/>
+        </w:rPr>
+        <w:br w:type="page"/>
+      </w:r>
     </w:p>
     <w:p/>
     <w:p/>
@@ -467,7 +492,6 @@
         </w:numPr>
       </w:pPr>
       <w:r>
-        <w:lastRenderedPageBreak/>
         <w:t>Aan- en verkopen op basis van 1 indicator</w:t>
       </w:r>
     </w:p>

</xml_diff>

<commit_message>
macd laten overerven van abstracte indicator klasse
</commit_message>
<xml_diff>
--- a/Ontwerp/Sprints/Sprint 037.docx
+++ b/Ontwerp/Sprints/Sprint 037.docx
@@ -74,7 +74,6 @@
         <w:t>Tijdelijke dagkoers voor huidige handelsdag ophalen en tonen</w:t>
       </w:r>
     </w:p>
-    <w:p/>
     <w:p>
       <w:r>
         <w:t>Deze wijzigingen moeten nog in verder detail worden uitgewerkt.</w:t>
@@ -88,11 +87,94 @@
     </w:p>
     <w:p/>
     <w:p/>
+    <w:p/>
+    <w:p>
+      <w:pPr>
+        <w:pStyle w:val="Heading2"/>
+      </w:pPr>
+      <w:r>
+        <w:t>Status</w:t>
+      </w:r>
+    </w:p>
+    <w:p>
+      <w:r>
+        <w:t xml:space="preserve">27-12 </w:t>
+      </w:r>
+      <w:r>
+        <w:t>W002</w:t>
+      </w:r>
+      <w:r>
+        <w:t xml:space="preserve"> is nu grotendeels klaar: gedurende de dag kan ik beslissen om alvast de koers van </w:t>
+      </w:r>
+      <w:r>
+        <w:t>de</w:t>
+      </w:r>
+      <w:r>
+        <w:t xml:space="preserve"> dag </w:t>
+      </w:r>
+      <w:r>
+        <w:t>voorlopig aan</w:t>
+      </w:r>
+      <w:r>
+        <w:t xml:space="preserve"> te vullen </w:t>
+      </w:r>
+      <w:r>
+        <w:t xml:space="preserve">met een intraday koersenrecord </w:t>
+      </w:r>
+      <w:r>
+        <w:t>in de koersfile</w:t>
+      </w:r>
+      <w:r>
+        <w:t xml:space="preserve"> door een druk op de knop</w:t>
+      </w:r>
+      <w:r>
+        <w:t xml:space="preserve">. Wel heel handig en essentiëel voor het daadwerkelijk gebruik bij het beleggen van dit pakket. Je wilt minimaal de koers van de dag kunnen inzien. </w:t>
+      </w:r>
+      <w:r>
+        <w:t>Het duurt bij IEX meestal nog een uurtje of wat aan het einde van de dag voordat de slotkoersen beschikbaar zijn in de historische koersen. Dan kun je dus ook gebruik maken van deze knop.</w:t>
+      </w:r>
+      <w:r>
+        <w:t xml:space="preserve"> </w:t>
+      </w:r>
+    </w:p>
+    <w:p>
+      <w:r>
+        <w:t>Alle koersen van de maand worden vervangen bij het aanvullen van de koershistorie dus is het geen probleem dat er nog intraday koersen tussen staan.</w:t>
+      </w:r>
+    </w:p>
+    <w:p/>
+    <w:p>
+      <w:r>
+        <w:t xml:space="preserve">27-12 </w:t>
+      </w:r>
+      <w:r>
+        <w:t xml:space="preserve">W003 </w:t>
+      </w:r>
+      <w:r>
+        <w:t>Er worden nu van de fondsen in de portefeuille (ook van de inmiddels gesloten posities) het laatste signaal plus datum getoond van MACD en RSI.</w:t>
+      </w:r>
+      <w:r>
+        <w:t xml:space="preserve"> Momentum signaal moet er ook bij. </w:t>
+      </w:r>
+      <w:r>
+        <w:t xml:space="preserve">Ik wil graag nog wat mogelijkheden om specifieker te zijn over de signalen. Misschien wat meer informatie over de signalen bij een fonds als je de signalen vanuit het grafiekenscherm checkt. Misschien over de hele marktbreedte kunnen testen zolang je geen fonds hebt gekozen, wellicht ook een mogelijkheid om alleen de heel recente signalen te zien krijgen plus koers en koers op moment van het signaal. Ga ermee spelen! </w:t>
+      </w:r>
+    </w:p>
+    <w:p/>
+    <w:p>
+      <w:r>
+        <w:t>Het blijkt dat de indicatoren een aantal zaken gemeenschappelijk hebben, er moet een gemeenschappelijke abstracte klasse komen of iets dergelijks.</w:t>
+      </w:r>
+      <w:bookmarkStart w:id="0" w:name="_GoBack"/>
+      <w:bookmarkEnd w:id="0"/>
+    </w:p>
+    <w:p/>
     <w:p>
       <w:pPr>
         <w:pStyle w:val="Heading3"/>
       </w:pPr>
       <w:r>
+        <w:lastRenderedPageBreak/>
         <w:t>Ondersteuning koersen</w:t>
       </w:r>
     </w:p>
@@ -171,6 +253,7 @@
         <w:rPr>
           <w:noProof/>
         </w:rPr>
+        <w:lastRenderedPageBreak/>
         <w:drawing>
           <wp:inline distT="0" distB="0" distL="0" distR="0" wp14:anchorId="6E82EBF1" wp14:editId="395A88FC">
             <wp:extent cx="3956050" cy="4983873"/>
@@ -388,7 +471,6 @@
       <w:pPr>
         <w:jc w:val="center"/>
       </w:pPr>
-      <w:bookmarkStart w:id="0" w:name="_GoBack"/>
       <w:r>
         <w:rPr>
           <w:noProof/>
@@ -446,7 +528,6 @@
           </wp:inline>
         </w:drawing>
       </w:r>
-      <w:bookmarkEnd w:id="0"/>
       <w:r>
         <w:rPr>
           <w:rStyle w:val="Heading3Char"/>

</xml_diff>

<commit_message>
nu ook momentum signalen, afdrukken van signalen strakker
</commit_message>
<xml_diff>
--- a/Ontwerp/Sprints/Sprint 037.docx
+++ b/Ontwerp/Sprints/Sprint 037.docx
@@ -98,64 +98,46 @@
     </w:p>
     <w:p>
       <w:r>
+        <w:t xml:space="preserve">27-12 W002 is nu grotendeels klaar: gedurende de dag kan ik beslissen om alvast de koers van </w:t>
+      </w:r>
+      <w:r>
+        <w:t>de</w:t>
+      </w:r>
+      <w:r>
+        <w:t xml:space="preserve"> dag voorlopig aan te vullen </w:t>
+      </w:r>
+      <w:r>
+        <w:t xml:space="preserve">met een intraday koersenrecord </w:t>
+      </w:r>
+      <w:r>
+        <w:t xml:space="preserve">in de koersfile door een druk op de knop. Wel heel handig en essentiëel voor het daadwerkelijk gebruik bij het beleggen van dit pakket. Je wilt minimaal de koers van de dag kunnen inzien. Het duurt bij IEX meestal nog een uurtje of wat aan het einde van de dag voordat de slotkoersen beschikbaar zijn in de historische koersen. Dan kun je dus ook gebruik maken van deze knop. </w:t>
+      </w:r>
+    </w:p>
+    <w:p>
+      <w:r>
+        <w:t>Alle koersen van de maand worden vervangen bij het aanvullen van de koershistorie dus is het geen probleem dat er nog intraday koersen tussen staan.</w:t>
+      </w:r>
+    </w:p>
+    <w:p/>
+    <w:p>
+      <w:r>
         <w:t xml:space="preserve">27-12 </w:t>
       </w:r>
       <w:r>
-        <w:t>W002</w:t>
-      </w:r>
-      <w:r>
-        <w:t xml:space="preserve"> is nu grotendeels klaar: gedurende de dag kan ik beslissen om alvast de koers van </w:t>
-      </w:r>
-      <w:r>
-        <w:t>de</w:t>
-      </w:r>
-      <w:r>
-        <w:t xml:space="preserve"> dag </w:t>
-      </w:r>
-      <w:r>
-        <w:t>voorlopig aan</w:t>
-      </w:r>
-      <w:r>
-        <w:t xml:space="preserve"> te vullen </w:t>
-      </w:r>
-      <w:r>
-        <w:t xml:space="preserve">met een intraday koersenrecord </w:t>
-      </w:r>
-      <w:r>
-        <w:t>in de koersfile</w:t>
-      </w:r>
-      <w:r>
-        <w:t xml:space="preserve"> door een druk op de knop</w:t>
-      </w:r>
-      <w:r>
-        <w:t xml:space="preserve">. Wel heel handig en essentiëel voor het daadwerkelijk gebruik bij het beleggen van dit pakket. Je wilt minimaal de koers van de dag kunnen inzien. </w:t>
-      </w:r>
-      <w:r>
-        <w:t>Het duurt bij IEX meestal nog een uurtje of wat aan het einde van de dag voordat de slotkoersen beschikbaar zijn in de historische koersen. Dan kun je dus ook gebruik maken van deze knop.</w:t>
+        <w:t xml:space="preserve">W003 </w:t>
+      </w:r>
+      <w:r>
+        <w:t>Er worden nu van de fondsen in de portefeuille (ook van de inmiddels gesloten posities) het laatste signaal plus datum getoond van MACD en RSI.</w:t>
+      </w:r>
+      <w:r>
+        <w:t xml:space="preserve"> Momentum signaal moet er ook bij.</w:t>
+      </w:r>
+      <w:r>
+        <w:t xml:space="preserve"> Ziet er nog wat rommelig uit.</w:t>
       </w:r>
       <w:r>
         <w:t xml:space="preserve"> </w:t>
       </w:r>
-    </w:p>
-    <w:p>
-      <w:r>
-        <w:t>Alle koersen van de maand worden vervangen bij het aanvullen van de koershistorie dus is het geen probleem dat er nog intraday koersen tussen staan.</w:t>
-      </w:r>
-    </w:p>
-    <w:p/>
-    <w:p>
-      <w:r>
-        <w:t xml:space="preserve">27-12 </w:t>
-      </w:r>
-      <w:r>
-        <w:t xml:space="preserve">W003 </w:t>
-      </w:r>
-      <w:r>
-        <w:t>Er worden nu van de fondsen in de portefeuille (ook van de inmiddels gesloten posities) het laatste signaal plus datum getoond van MACD en RSI.</w:t>
-      </w:r>
-      <w:r>
-        <w:t xml:space="preserve"> Momentum signaal moet er ook bij. </w:t>
-      </w:r>
       <w:r>
         <w:t xml:space="preserve">Ik wil graag nog wat mogelijkheden om specifieker te zijn over de signalen. Misschien wat meer informatie over de signalen bij een fonds als je de signalen vanuit het grafiekenscherm checkt. Misschien over de hele marktbreedte kunnen testen zolang je geen fonds hebt gekozen, wellicht ook een mogelijkheid om alleen de heel recente signalen te zien krijgen plus koers en koers op moment van het signaal. Ga ermee spelen! </w:t>
       </w:r>
@@ -163,18 +145,63 @@
     <w:p/>
     <w:p>
       <w:r>
-        <w:t>Het blijkt dat de indicatoren een aantal zaken gemeenschappelijk hebben, er moet een gemeenschappelijke abstracte klasse komen of iets dergelijks.</w:t>
+        <w:t xml:space="preserve">Heb ermee gespeeld. Momentum, RSI en MACD signalen zijn nu te zien voor de posities in de portefeuille. Uitvoer gaat naar het hoofdscherm voorlopig. Iets strakker gemaakt, ziet er </w:t>
+      </w:r>
+      <w:r>
+        <w:lastRenderedPageBreak/>
+        <w:t>goed uit. Je kijkt nu met andere ogen naar de portefeuille na de signalen opgevraagd te hebben, dit is al een mooie stap voorwaarts.</w:t>
       </w:r>
       <w:bookmarkStart w:id="0" w:name="_GoBack"/>
       <w:bookmarkEnd w:id="0"/>
     </w:p>
     <w:p/>
+    <w:p/>
+    <w:p>
+      <w:r>
+        <w:t>27-12 Technische schuld</w:t>
+      </w:r>
+      <w:r>
+        <w:br/>
+      </w:r>
+      <w:r>
+        <w:br/>
+      </w:r>
+      <w:r>
+        <w:t xml:space="preserve">Het blijkt dat de indicatoren </w:t>
+      </w:r>
+      <w:r>
+        <w:t>nog veel zaken</w:t>
+      </w:r>
+      <w:r>
+        <w:t xml:space="preserve"> gemeenschappelijk hebben, </w:t>
+      </w:r>
+      <w:r>
+        <w:t>ik</w:t>
+      </w:r>
+      <w:r>
+        <w:t xml:space="preserve"> </w:t>
+      </w:r>
+      <w:r>
+        <w:t>heb om die reden</w:t>
+      </w:r>
+      <w:r>
+        <w:t xml:space="preserve"> een gemeenschappelijke abstracte klasse </w:t>
+      </w:r>
+      <w:r>
+        <w:t>genaamd Indicator gemaakt. In het grafiekenscherm ook nog heel veel dubbele code, er is ook nog een IndicatorClass die alleen maar gebruikt wordt om een soort gemeenschappelijkheid te krijgen. Voorlopig zijn MACD en Momentum van Indicator afgeleid, voor RSI moet dat nog gebeuren. Daarna moet het gebruik van IndicatorClass eens opnieuw bekeken worden.</w:t>
+      </w:r>
+    </w:p>
+    <w:p/>
+    <w:p/>
+    <w:p/>
+    <w:p/>
+    <w:p/>
+    <w:p/>
     <w:p>
       <w:pPr>
         <w:pStyle w:val="Heading3"/>
       </w:pPr>
       <w:r>
-        <w:lastRenderedPageBreak/>
         <w:t>Ondersteuning koersen</w:t>
       </w:r>
     </w:p>

</xml_diff>

<commit_message>
intraday koers sprint 038
</commit_message>
<xml_diff>
--- a/Ontwerp/Sprints/Sprint 037.docx
+++ b/Ontwerp/Sprints/Sprint 037.docx
@@ -1,10 +1,10 @@
 
 <file path=word/document.xml><?xml version="1.0" encoding="utf-8"?>
-<w:document xmlns:wpc="http://schemas.microsoft.com/office/word/2010/wordprocessingCanvas" xmlns:cx="http://schemas.microsoft.com/office/drawing/2014/chartex" xmlns:cx1="http://schemas.microsoft.com/office/drawing/2015/9/8/chartex" xmlns:cx2="http://schemas.microsoft.com/office/drawing/2015/10/21/chartex" xmlns:cx3="http://schemas.microsoft.com/office/drawing/2016/5/9/chartex" xmlns:cx4="http://schemas.microsoft.com/office/drawing/2016/5/10/chartex" xmlns:cx5="http://schemas.microsoft.com/office/drawing/2016/5/11/chartex" xmlns:cx6="http://schemas.microsoft.com/office/drawing/2016/5/12/chartex" xmlns:cx7="http://schemas.microsoft.com/office/drawing/2016/5/13/chartex" xmlns:cx8="http://schemas.microsoft.com/office/drawing/2016/5/14/chartex" xmlns:mc="http://schemas.openxmlformats.org/markup-compatibility/2006" xmlns:aink="http://schemas.microsoft.com/office/drawing/2016/ink" xmlns:am3d="http://schemas.microsoft.com/office/drawing/2017/model3d" xmlns:o="urn:schemas-microsoft-com:office:office" xmlns:r="http://schemas.openxmlformats.org/officeDocument/2006/relationships" xmlns:m="http://schemas.openxmlformats.org/officeDocument/2006/math" xmlns:v="urn:schemas-microsoft-com:vml" xmlns:wp14="http://schemas.microsoft.com/office/word/2010/wordprocessingDrawing" xmlns:wp="http://schemas.openxmlformats.org/drawingml/2006/wordprocessingDrawing" xmlns:w10="urn:schemas-microsoft-com:office:word" xmlns:w="http://schemas.openxmlformats.org/wordprocessingml/2006/main" xmlns:w14="http://schemas.microsoft.com/office/word/2010/wordml" xmlns:w15="http://schemas.microsoft.com/office/word/2012/wordml" xmlns:w16cid="http://schemas.microsoft.com/office/word/2016/wordml/cid" xmlns:w16se="http://schemas.microsoft.com/office/word/2015/wordml/symex" xmlns:wpg="http://schemas.microsoft.com/office/word/2010/wordprocessingGroup" xmlns:wpi="http://schemas.microsoft.com/office/word/2010/wordprocessingInk" xmlns:wne="http://schemas.microsoft.com/office/word/2006/wordml" xmlns:wps="http://schemas.microsoft.com/office/word/2010/wordprocessingShape" mc:Ignorable="w14 w15 w16se w16cid wp14">
+<w:document xmlns:wpc="http://schemas.microsoft.com/office/word/2010/wordprocessingCanvas" xmlns:cx="http://schemas.microsoft.com/office/drawing/2014/chartex" xmlns:cx1="http://schemas.microsoft.com/office/drawing/2015/9/8/chartex" xmlns:cx2="http://schemas.microsoft.com/office/drawing/2015/10/21/chartex" xmlns:cx3="http://schemas.microsoft.com/office/drawing/2016/5/9/chartex" xmlns:cx4="http://schemas.microsoft.com/office/drawing/2016/5/10/chartex" xmlns:cx5="http://schemas.microsoft.com/office/drawing/2016/5/11/chartex" xmlns:cx6="http://schemas.microsoft.com/office/drawing/2016/5/12/chartex" xmlns:cx7="http://schemas.microsoft.com/office/drawing/2016/5/13/chartex" xmlns:cx8="http://schemas.microsoft.com/office/drawing/2016/5/14/chartex" xmlns:mc="http://schemas.openxmlformats.org/markup-compatibility/2006" xmlns:aink="http://schemas.microsoft.com/office/drawing/2016/ink" xmlns:am3d="http://schemas.microsoft.com/office/drawing/2017/model3d" xmlns:o="urn:schemas-microsoft-com:office:office" xmlns:r="http://schemas.openxmlformats.org/officeDocument/2006/relationships" xmlns:m="http://schemas.openxmlformats.org/officeDocument/2006/math" xmlns:v="urn:schemas-microsoft-com:vml" xmlns:wp14="http://schemas.microsoft.com/office/word/2010/wordprocessingDrawing" xmlns:wp="http://schemas.openxmlformats.org/drawingml/2006/wordprocessingDrawing" xmlns:w10="urn:schemas-microsoft-com:office:word" xmlns:w="http://schemas.openxmlformats.org/wordprocessingml/2006/main" xmlns:w14="http://schemas.microsoft.com/office/word/2010/wordml" xmlns:w15="http://schemas.microsoft.com/office/word/2012/wordml" xmlns:w16cex="http://schemas.microsoft.com/office/word/2018/wordml/cex" xmlns:w16cid="http://schemas.microsoft.com/office/word/2016/wordml/cid" xmlns:w16="http://schemas.microsoft.com/office/word/2018/wordml" xmlns:w16se="http://schemas.microsoft.com/office/word/2015/wordml/symex" xmlns:wpg="http://schemas.microsoft.com/office/word/2010/wordprocessingGroup" xmlns:wpi="http://schemas.microsoft.com/office/word/2010/wordprocessingInk" xmlns:wne="http://schemas.microsoft.com/office/word/2006/wordml" xmlns:wps="http://schemas.microsoft.com/office/word/2010/wordprocessingShape" mc:Ignorable="w14 w15 w16se w16cid w16 w16cex wp14">
   <w:body>
     <w:p>
       <w:pPr>
-        <w:pStyle w:val="Heading1"/>
+        <w:pStyle w:val="Kop1"/>
       </w:pPr>
       <w:r>
         <w:t>Sprint 37</w:t>
@@ -27,7 +27,7 @@
     <w:p/>
     <w:p>
       <w:pPr>
-        <w:pStyle w:val="Heading2"/>
+        <w:pStyle w:val="Kop2"/>
       </w:pPr>
       <w:r>
         <w:t>In deze sprint</w:t>
@@ -86,36 +86,95 @@
       </w:r>
     </w:p>
     <w:p/>
-    <w:p/>
-    <w:p/>
-    <w:p>
-      <w:pPr>
-        <w:pStyle w:val="Heading2"/>
+    <w:p>
+      <w:pPr>
+        <w:rPr>
+          <w:b/>
+          <w:bCs/>
+        </w:rPr>
+      </w:pPr>
+      <w:r>
+        <w:rPr>
+          <w:b/>
+          <w:bCs/>
+        </w:rPr>
+        <w:t>Afsluiting sprint 27 januari</w:t>
+      </w:r>
+      <w:r>
+        <w:rPr>
+          <w:b/>
+          <w:bCs/>
+        </w:rPr>
+        <w:t xml:space="preserve"> 2021</w:t>
+      </w:r>
+      <w:r>
+        <w:rPr>
+          <w:b/>
+          <w:bCs/>
+        </w:rPr>
+        <w:t>.</w:t>
+      </w:r>
+    </w:p>
+    <w:p/>
+    <w:p/>
+    <w:p/>
+    <w:p>
+      <w:pPr>
+        <w:pStyle w:val="Kop2"/>
       </w:pPr>
       <w:r>
         <w:t>Status</w:t>
       </w:r>
     </w:p>
     <w:p>
-      <w:r>
+      <w:pPr>
+        <w:rPr>
+          <w:strike/>
+        </w:rPr>
+      </w:pPr>
+      <w:r>
+        <w:rPr>
+          <w:strike/>
+        </w:rPr>
         <w:t xml:space="preserve">27-12 W002 is nu grotendeels klaar: gedurende de dag kan ik beslissen om alvast de koers van </w:t>
       </w:r>
       <w:r>
+        <w:rPr>
+          <w:strike/>
+        </w:rPr>
         <w:t>de</w:t>
       </w:r>
       <w:r>
+        <w:rPr>
+          <w:strike/>
+        </w:rPr>
         <w:t xml:space="preserve"> dag voorlopig aan te vullen </w:t>
       </w:r>
       <w:r>
+        <w:rPr>
+          <w:strike/>
+        </w:rPr>
         <w:t xml:space="preserve">met een intraday koersenrecord </w:t>
       </w:r>
       <w:r>
+        <w:rPr>
+          <w:strike/>
+        </w:rPr>
         <w:t xml:space="preserve">in de koersfile door een druk op de knop. Wel heel handig en essentiëel voor het daadwerkelijk gebruik bij het beleggen van dit pakket. Je wilt minimaal de koers van de dag kunnen inzien. Het duurt bij IEX meestal nog een uurtje of wat aan het einde van de dag voordat de slotkoersen beschikbaar zijn in de historische koersen. Dan kun je dus ook gebruik maken van deze knop. </w:t>
       </w:r>
     </w:p>
     <w:p>
       <w:r>
-        <w:t>Alle koersen van de maand worden vervangen bij het aanvullen van de koershistorie dus is het geen probleem dat er nog intraday koersen tussen staan.</w:t>
+        <w:rPr>
+          <w:strike/>
+        </w:rPr>
+        <w:t>Alle koersen van de maand worden vervangen bij het aanvullen van de koershistorie dus is het geen probleem dat er nog intraday koersen tussen staan</w:t>
+      </w:r>
+      <w:r>
+        <w:t>.</w:t>
+      </w:r>
+      <w:r>
+        <w:t xml:space="preserve"> Blijkt helaas niet te kloppen, intraday haalt pakket bij IEX verkeerde dagkoersen op. Na half zes kloppen de intraday koersen wel als eindedagkoers, die dan nog niet bij de historische koersen bij IEX nog niet aanwezig zijn. Het helpt wel om op dezelfde dag aan het einde van de dag alvast de koersen compleet te hebben maar intraday heb je er dus niet zoveel aan.</w:t>
       </w:r>
     </w:p>
     <w:p/>
@@ -139,20 +198,18 @@
         <w:t xml:space="preserve"> </w:t>
       </w:r>
       <w:r>
-        <w:t xml:space="preserve">Ik wil graag nog wat mogelijkheden om specifieker te zijn over de signalen. Misschien wat meer informatie over de signalen bij een fonds als je de signalen vanuit het grafiekenscherm checkt. Misschien over de hele marktbreedte kunnen testen zolang je geen fonds hebt gekozen, wellicht ook een mogelijkheid om alleen de heel recente signalen te zien krijgen plus koers en koers op moment van het signaal. Ga ermee spelen! </w:t>
-      </w:r>
-    </w:p>
-    <w:p/>
-    <w:p>
-      <w:r>
-        <w:t xml:space="preserve">Heb ermee gespeeld. Momentum, RSI en MACD signalen zijn nu te zien voor de posities in de portefeuille. Uitvoer gaat naar het hoofdscherm voorlopig. Iets strakker gemaakt, ziet er </w:t>
+        <w:t xml:space="preserve">Ik wil graag nog wat mogelijkheden om specifieker te zijn over de signalen. Misschien wat meer informatie over de signalen bij een fonds als je de signalen vanuit het grafiekenscherm checkt. Misschien over de hele marktbreedte </w:t>
       </w:r>
       <w:r>
         <w:lastRenderedPageBreak/>
-        <w:t>goed uit. Je kijkt nu met andere ogen naar de portefeuille na de signalen opgevraagd te hebben, dit is al een mooie stap voorwaarts.</w:t>
-      </w:r>
-      <w:bookmarkStart w:id="0" w:name="_GoBack"/>
-      <w:bookmarkEnd w:id="0"/>
+        <w:t xml:space="preserve">kunnen testen zolang je geen fonds hebt gekozen, wellicht ook een mogelijkheid om alleen de heel recente signalen te zien krijgen plus koers en koers op moment van het signaal. Ga ermee spelen! </w:t>
+      </w:r>
+    </w:p>
+    <w:p/>
+    <w:p>
+      <w:r>
+        <w:t>Heb ermee gespeeld. Momentum, RSI en MACD signalen zijn nu te zien voor de posities in de portefeuille. Uitvoer gaat naar het hoofdscherm voorlopig. Iets strakker gemaakt, ziet er goed uit. Je kijkt nu met andere ogen naar de portefeuille na de signalen opgevraagd te hebben, dit is al een mooie stap voorwaarts.</w:t>
+      </w:r>
     </w:p>
     <w:p/>
     <w:p/>
@@ -199,7 +256,7 @@
     <w:p/>
     <w:p>
       <w:pPr>
-        <w:pStyle w:val="Heading3"/>
+        <w:pStyle w:val="Kop3"/>
       </w:pPr>
       <w:r>
         <w:t>Ondersteuning koersen</w:t>
@@ -226,7 +283,7 @@
           <w:noProof/>
         </w:rPr>
         <w:drawing>
-          <wp:inline distT="0" distB="0" distL="0" distR="0" wp14:anchorId="4799D200" wp14:editId="17D1B655">
+          <wp:inline distT="0" distB="0" distL="0" distR="0" wp14:anchorId="5F0CC765" wp14:editId="084A4403">
             <wp:extent cx="4006850" cy="3007787"/>
             <wp:effectExtent l="19050" t="19050" r="12700" b="21590"/>
             <wp:docPr id="1" name="Picture 1"/>
@@ -282,7 +339,7 @@
         </w:rPr>
         <w:lastRenderedPageBreak/>
         <w:drawing>
-          <wp:inline distT="0" distB="0" distL="0" distR="0" wp14:anchorId="6E82EBF1" wp14:editId="395A88FC">
+          <wp:inline distT="0" distB="0" distL="0" distR="0" wp14:anchorId="241FE429" wp14:editId="7680ADCA">
             <wp:extent cx="3956050" cy="4983873"/>
             <wp:effectExtent l="19050" t="19050" r="25400" b="26670"/>
             <wp:docPr id="5" name="Picture 5"/>
@@ -326,7 +383,7 @@
     <w:p/>
     <w:tbl>
       <w:tblPr>
-        <w:tblStyle w:val="TableGrid"/>
+        <w:tblStyle w:val="Tabelraster"/>
         <w:tblW w:w="0" w:type="auto"/>
         <w:tblLook w:val="04A0" w:firstRow="1" w:lastRow="0" w:firstColumn="1" w:lastColumn="0" w:noHBand="0" w:noVBand="1"/>
       </w:tblPr>
@@ -466,30 +523,30 @@
       <w:pPr>
         <w:jc w:val="center"/>
         <w:rPr>
-          <w:rStyle w:val="Heading3Char"/>
+          <w:rStyle w:val="Kop3Char"/>
         </w:rPr>
       </w:pPr>
       <w:r>
         <w:rPr>
-          <w:rStyle w:val="Heading3Char"/>
+          <w:rStyle w:val="Kop3Char"/>
         </w:rPr>
         <w:t>Dagkoers</w:t>
       </w:r>
       <w:r>
         <w:rPr>
-          <w:rStyle w:val="Heading3Char"/>
+          <w:rStyle w:val="Kop3Char"/>
         </w:rPr>
         <w:t xml:space="preserve"> </w:t>
       </w:r>
       <w:r>
         <w:rPr>
-          <w:rStyle w:val="Heading3Char"/>
+          <w:rStyle w:val="Kop3Char"/>
         </w:rPr>
         <w:t>aanvullen</w:t>
       </w:r>
       <w:r>
         <w:rPr>
-          <w:rStyle w:val="Heading3Char"/>
+          <w:rStyle w:val="Kop3Char"/>
         </w:rPr>
         <w:br/>
       </w:r>
@@ -503,7 +560,7 @@
           <w:noProof/>
         </w:rPr>
         <w:drawing>
-          <wp:inline distT="0" distB="0" distL="0" distR="0" wp14:anchorId="1DBE502C" wp14:editId="291665E0">
+          <wp:inline distT="0" distB="0" distL="0" distR="0" wp14:anchorId="419827BA" wp14:editId="0538E277">
             <wp:extent cx="4836461" cy="5822950"/>
             <wp:effectExtent l="19050" t="19050" r="21590" b="25400"/>
             <wp:docPr id="6" name="Picture 6"/>
@@ -557,7 +614,7 @@
       </w:r>
       <w:r>
         <w:rPr>
-          <w:rStyle w:val="Heading3Char"/>
+          <w:rStyle w:val="Kop3Char"/>
         </w:rPr>
         <w:br w:type="page"/>
       </w:r>
@@ -566,7 +623,7 @@
     <w:p/>
     <w:p>
       <w:pPr>
-        <w:pStyle w:val="Heading3"/>
+        <w:pStyle w:val="Kop3"/>
       </w:pPr>
       <w:r>
         <w:t>Signalen en statistieken</w:t>
@@ -593,7 +650,7 @@
     </w:p>
     <w:p>
       <w:pPr>
-        <w:pStyle w:val="ListParagraph"/>
+        <w:pStyle w:val="Lijstalinea"/>
         <w:numPr>
           <w:ilvl w:val="0"/>
           <w:numId w:val="1"/>
@@ -605,7 +662,7 @@
     </w:p>
     <w:p>
       <w:pPr>
-        <w:pStyle w:val="ListParagraph"/>
+        <w:pStyle w:val="Lijstalinea"/>
       </w:pPr>
       <w:r>
         <w:t xml:space="preserve">Voorbeeld is het aan- en verkopen op basis van 1 indicator, bijvoorbeeld de MACD of RSI. </w:t>
@@ -613,7 +670,7 @@
     </w:p>
     <w:p>
       <w:pPr>
-        <w:pStyle w:val="ListParagraph"/>
+        <w:pStyle w:val="Lijstalinea"/>
         <w:numPr>
           <w:ilvl w:val="0"/>
           <w:numId w:val="1"/>
@@ -634,7 +691,7 @@
     </w:p>
     <w:p>
       <w:pPr>
-        <w:pStyle w:val="ListParagraph"/>
+        <w:pStyle w:val="Lijstalinea"/>
       </w:pPr>
       <w:r>
         <w:t>Mogelijk worden hierbij ook de toestanden van andere indicatoren betrokken.</w:t>
@@ -654,7 +711,7 @@
     <w:p/>
     <w:p>
       <w:pPr>
-        <w:pStyle w:val="ListParagraph"/>
+        <w:pStyle w:val="Lijstalinea"/>
         <w:numPr>
           <w:ilvl w:val="0"/>
           <w:numId w:val="1"/>
@@ -666,7 +723,7 @@
     </w:p>
     <w:p>
       <w:pPr>
-        <w:pStyle w:val="ListParagraph"/>
+        <w:pStyle w:val="Lijstalinea"/>
         <w:numPr>
           <w:ilvl w:val="0"/>
           <w:numId w:val="1"/>
@@ -678,7 +735,7 @@
     </w:p>
     <w:p>
       <w:pPr>
-        <w:pStyle w:val="ListParagraph"/>
+        <w:pStyle w:val="Lijstalinea"/>
         <w:numPr>
           <w:ilvl w:val="0"/>
           <w:numId w:val="1"/>
@@ -690,7 +747,7 @@
     </w:p>
     <w:p>
       <w:pPr>
-        <w:pStyle w:val="ListParagraph"/>
+        <w:pStyle w:val="Lijstalinea"/>
         <w:numPr>
           <w:ilvl w:val="0"/>
           <w:numId w:val="1"/>
@@ -702,7 +759,7 @@
     </w:p>
     <w:p>
       <w:pPr>
-        <w:pStyle w:val="ListParagraph"/>
+        <w:pStyle w:val="Lijstalinea"/>
         <w:numPr>
           <w:ilvl w:val="0"/>
           <w:numId w:val="1"/>
@@ -714,7 +771,7 @@
     </w:p>
     <w:p>
       <w:pPr>
-        <w:pStyle w:val="ListParagraph"/>
+        <w:pStyle w:val="Lijstalinea"/>
         <w:numPr>
           <w:ilvl w:val="0"/>
           <w:numId w:val="1"/>
@@ -726,7 +783,7 @@
     </w:p>
     <w:p>
       <w:pPr>
-        <w:pStyle w:val="ListParagraph"/>
+        <w:pStyle w:val="Lijstalinea"/>
         <w:numPr>
           <w:ilvl w:val="0"/>
           <w:numId w:val="1"/>
@@ -738,7 +795,7 @@
     </w:p>
     <w:p>
       <w:pPr>
-        <w:pStyle w:val="ListParagraph"/>
+        <w:pStyle w:val="Lijstalinea"/>
         <w:numPr>
           <w:ilvl w:val="0"/>
           <w:numId w:val="1"/>
@@ -758,7 +815,7 @@
     <w:p/>
     <w:p>
       <w:pPr>
-        <w:pStyle w:val="Heading2"/>
+        <w:pStyle w:val="Kop2"/>
       </w:pPr>
       <w:r>
         <w:t>W003 Signalen van indicatoren genereren en tonen</w:t>
@@ -774,7 +831,7 @@
     <w:p/>
     <w:p>
       <w:pPr>
-        <w:pStyle w:val="Heading3"/>
+        <w:pStyle w:val="Kop3"/>
       </w:pPr>
       <w:r>
         <w:t>MACD signalen</w:t>
@@ -819,7 +876,7 @@
     <w:p/>
     <w:tbl>
       <w:tblPr>
-        <w:tblStyle w:val="TableGrid"/>
+        <w:tblStyle w:val="Tabelraster"/>
         <w:tblW w:w="0" w:type="auto"/>
         <w:tblLook w:val="04A0" w:firstRow="1" w:lastRow="0" w:firstColumn="1" w:lastColumn="0" w:noHBand="0" w:noVBand="1"/>
       </w:tblPr>
@@ -867,7 +924,13 @@
           </w:tcPr>
           <w:p>
             <w:r>
-              <w:t>de MACD lijn doorkruist de signaallijn neerwaarts</w:t>
+              <w:t>de MACD lijn doorkruist de sign</w:t>
+            </w:r>
+            <w:r>
+              <w:t>9</w:t>
+            </w:r>
+            <w:r>
+              <w:t>aallijn neerwaarts</w:t>
             </w:r>
           </w:p>
         </w:tc>
@@ -881,7 +944,7 @@
     </w:p>
     <w:tbl>
       <w:tblPr>
-        <w:tblStyle w:val="TableGrid"/>
+        <w:tblStyle w:val="Tabelraster"/>
         <w:tblW w:w="0" w:type="auto"/>
         <w:tblLook w:val="04A0" w:firstRow="1" w:lastRow="0" w:firstColumn="1" w:lastColumn="0" w:noHBand="0" w:noVBand="1"/>
       </w:tblPr>
@@ -921,7 +984,7 @@
     <w:p/>
     <w:p>
       <w:pPr>
-        <w:pStyle w:val="Heading3"/>
+        <w:pStyle w:val="Kop3"/>
       </w:pPr>
       <w:r>
         <w:t>RSI signalen</w:t>
@@ -958,7 +1021,7 @@
     <w:p/>
     <w:tbl>
       <w:tblPr>
-        <w:tblStyle w:val="TableGrid"/>
+        <w:tblStyle w:val="Tabelraster"/>
         <w:tblW w:w="0" w:type="auto"/>
         <w:tblLook w:val="04A0" w:firstRow="1" w:lastRow="0" w:firstColumn="1" w:lastColumn="0" w:noHBand="0" w:noVBand="1"/>
       </w:tblPr>
@@ -1021,7 +1084,7 @@
           <w:noProof/>
         </w:rPr>
         <w:drawing>
-          <wp:inline distT="0" distB="0" distL="0" distR="0" wp14:anchorId="25C341EF" wp14:editId="4EC54377">
+          <wp:inline distT="0" distB="0" distL="0" distR="0" wp14:anchorId="7254A52D" wp14:editId="3451A729">
             <wp:extent cx="5760720" cy="4363720"/>
             <wp:effectExtent l="0" t="0" r="5080" b="5080"/>
             <wp:docPr id="3" name="Afbeelding 3"/>
@@ -1080,7 +1143,7 @@
     </w:p>
     <w:p>
       <w:pPr>
-        <w:pStyle w:val="ListParagraph"/>
+        <w:pStyle w:val="Lijstalinea"/>
         <w:keepNext/>
         <w:numPr>
           <w:ilvl w:val="0"/>
@@ -1099,7 +1162,7 @@
     </w:p>
     <w:p>
       <w:pPr>
-        <w:pStyle w:val="ListParagraph"/>
+        <w:pStyle w:val="Lijstalinea"/>
         <w:keepNext/>
       </w:pPr>
       <w:r>
@@ -1109,7 +1172,7 @@
     <w:p/>
     <w:p>
       <w:pPr>
-        <w:pStyle w:val="ListParagraph"/>
+        <w:pStyle w:val="Lijstalinea"/>
         <w:numPr>
           <w:ilvl w:val="0"/>
           <w:numId w:val="1"/>
@@ -1128,7 +1191,7 @@
     </w:p>
     <w:p>
       <w:pPr>
-        <w:pStyle w:val="ListParagraph"/>
+        <w:pStyle w:val="Lijstalinea"/>
         <w:numPr>
           <w:ilvl w:val="0"/>
           <w:numId w:val="1"/>
@@ -1156,7 +1219,7 @@
     </w:p>
     <w:p>
       <w:pPr>
-        <w:pStyle w:val="ListParagraph"/>
+        <w:pStyle w:val="Lijstalinea"/>
         <w:numPr>
           <w:ilvl w:val="0"/>
           <w:numId w:val="1"/>
@@ -1168,7 +1231,7 @@
     </w:p>
     <w:p>
       <w:pPr>
-        <w:pStyle w:val="ListParagraph"/>
+        <w:pStyle w:val="Lijstalinea"/>
         <w:numPr>
           <w:ilvl w:val="0"/>
           <w:numId w:val="1"/>
@@ -1181,7 +1244,7 @@
     <w:p/>
     <w:tbl>
       <w:tblPr>
-        <w:tblStyle w:val="TableGrid"/>
+        <w:tblStyle w:val="Tabelraster"/>
         <w:tblW w:w="0" w:type="auto"/>
         <w:tblLook w:val="04A0" w:firstRow="1" w:lastRow="0" w:firstColumn="1" w:lastColumn="0" w:noHBand="0" w:noVBand="1"/>
       </w:tblPr>
@@ -1346,7 +1409,7 @@
     </w:tbl>
     <w:p>
       <w:pPr>
-        <w:pStyle w:val="ListParagraph"/>
+        <w:pStyle w:val="Lijstalinea"/>
         <w:rPr>
           <w:lang w:val="en-US"/>
         </w:rPr>
@@ -1377,7 +1440,7 @@
 </file>
 
 <file path=word/numbering.xml><?xml version="1.0" encoding="utf-8"?>
-<w:numbering xmlns:wpc="http://schemas.microsoft.com/office/word/2010/wordprocessingCanvas" xmlns:cx="http://schemas.microsoft.com/office/drawing/2014/chartex" xmlns:cx1="http://schemas.microsoft.com/office/drawing/2015/9/8/chartex" xmlns:cx2="http://schemas.microsoft.com/office/drawing/2015/10/21/chartex" xmlns:cx3="http://schemas.microsoft.com/office/drawing/2016/5/9/chartex" xmlns:cx4="http://schemas.microsoft.com/office/drawing/2016/5/10/chartex" xmlns:cx5="http://schemas.microsoft.com/office/drawing/2016/5/11/chartex" xmlns:cx6="http://schemas.microsoft.com/office/drawing/2016/5/12/chartex" xmlns:cx7="http://schemas.microsoft.com/office/drawing/2016/5/13/chartex" xmlns:cx8="http://schemas.microsoft.com/office/drawing/2016/5/14/chartex" xmlns:mc="http://schemas.openxmlformats.org/markup-compatibility/2006" xmlns:aink="http://schemas.microsoft.com/office/drawing/2016/ink" xmlns:am3d="http://schemas.microsoft.com/office/drawing/2017/model3d" xmlns:o="urn:schemas-microsoft-com:office:office" xmlns:r="http://schemas.openxmlformats.org/officeDocument/2006/relationships" xmlns:m="http://schemas.openxmlformats.org/officeDocument/2006/math" xmlns:v="urn:schemas-microsoft-com:vml" xmlns:wp14="http://schemas.microsoft.com/office/word/2010/wordprocessingDrawing" xmlns:wp="http://schemas.openxmlformats.org/drawingml/2006/wordprocessingDrawing" xmlns:w10="urn:schemas-microsoft-com:office:word" xmlns:w="http://schemas.openxmlformats.org/wordprocessingml/2006/main" xmlns:w14="http://schemas.microsoft.com/office/word/2010/wordml" xmlns:w15="http://schemas.microsoft.com/office/word/2012/wordml" xmlns:w16cid="http://schemas.microsoft.com/office/word/2016/wordml/cid" xmlns:w16se="http://schemas.microsoft.com/office/word/2015/wordml/symex" xmlns:wpg="http://schemas.microsoft.com/office/word/2010/wordprocessingGroup" xmlns:wpi="http://schemas.microsoft.com/office/word/2010/wordprocessingInk" xmlns:wne="http://schemas.microsoft.com/office/word/2006/wordml" xmlns:wps="http://schemas.microsoft.com/office/word/2010/wordprocessingShape" mc:Ignorable="w14 w15 w16se w16cid wp14">
+<w:numbering xmlns:wpc="http://schemas.microsoft.com/office/word/2010/wordprocessingCanvas" xmlns:cx="http://schemas.microsoft.com/office/drawing/2014/chartex" xmlns:cx1="http://schemas.microsoft.com/office/drawing/2015/9/8/chartex" xmlns:cx2="http://schemas.microsoft.com/office/drawing/2015/10/21/chartex" xmlns:cx3="http://schemas.microsoft.com/office/drawing/2016/5/9/chartex" xmlns:cx4="http://schemas.microsoft.com/office/drawing/2016/5/10/chartex" xmlns:cx5="http://schemas.microsoft.com/office/drawing/2016/5/11/chartex" xmlns:cx6="http://schemas.microsoft.com/office/drawing/2016/5/12/chartex" xmlns:cx7="http://schemas.microsoft.com/office/drawing/2016/5/13/chartex" xmlns:cx8="http://schemas.microsoft.com/office/drawing/2016/5/14/chartex" xmlns:mc="http://schemas.openxmlformats.org/markup-compatibility/2006" xmlns:aink="http://schemas.microsoft.com/office/drawing/2016/ink" xmlns:am3d="http://schemas.microsoft.com/office/drawing/2017/model3d" xmlns:o="urn:schemas-microsoft-com:office:office" xmlns:r="http://schemas.openxmlformats.org/officeDocument/2006/relationships" xmlns:m="http://schemas.openxmlformats.org/officeDocument/2006/math" xmlns:v="urn:schemas-microsoft-com:vml" xmlns:wp14="http://schemas.microsoft.com/office/word/2010/wordprocessingDrawing" xmlns:wp="http://schemas.openxmlformats.org/drawingml/2006/wordprocessingDrawing" xmlns:w10="urn:schemas-microsoft-com:office:word" xmlns:w="http://schemas.openxmlformats.org/wordprocessingml/2006/main" xmlns:w14="http://schemas.microsoft.com/office/word/2010/wordml" xmlns:w15="http://schemas.microsoft.com/office/word/2012/wordml" xmlns:w16cex="http://schemas.microsoft.com/office/word/2018/wordml/cex" xmlns:w16cid="http://schemas.microsoft.com/office/word/2016/wordml/cid" xmlns:w16="http://schemas.microsoft.com/office/word/2018/wordml" xmlns:w16se="http://schemas.microsoft.com/office/word/2015/wordml/symex" xmlns:wpg="http://schemas.microsoft.com/office/word/2010/wordprocessingGroup" xmlns:wpi="http://schemas.microsoft.com/office/word/2010/wordprocessingInk" xmlns:wne="http://schemas.microsoft.com/office/word/2006/wordml" xmlns:wps="http://schemas.microsoft.com/office/word/2010/wordprocessingShape" mc:Ignorable="w14 w15 w16se w16cid w16 w16cex wp14">
   <w:abstractNum w:abstractNumId="0" w15:restartNumberingAfterBreak="0">
     <w:nsid w:val="10595DF0"/>
     <w:multiLevelType w:val="multilevel"/>
@@ -1730,7 +1793,7 @@
 </file>
 
 <file path=word/styles.xml><?xml version="1.0" encoding="utf-8"?>
-<w:styles xmlns:mc="http://schemas.openxmlformats.org/markup-compatibility/2006" xmlns:r="http://schemas.openxmlformats.org/officeDocument/2006/relationships" xmlns:w="http://schemas.openxmlformats.org/wordprocessingml/2006/main" xmlns:w14="http://schemas.microsoft.com/office/word/2010/wordml" xmlns:w15="http://schemas.microsoft.com/office/word/2012/wordml" xmlns:w16cid="http://schemas.microsoft.com/office/word/2016/wordml/cid" xmlns:w16se="http://schemas.microsoft.com/office/word/2015/wordml/symex" mc:Ignorable="w14 w15 w16se w16cid">
+<w:styles xmlns:mc="http://schemas.openxmlformats.org/markup-compatibility/2006" xmlns:r="http://schemas.openxmlformats.org/officeDocument/2006/relationships" xmlns:w="http://schemas.openxmlformats.org/wordprocessingml/2006/main" xmlns:w14="http://schemas.microsoft.com/office/word/2010/wordml" xmlns:w15="http://schemas.microsoft.com/office/word/2012/wordml" xmlns:w16cex="http://schemas.microsoft.com/office/word/2018/wordml/cex" xmlns:w16cid="http://schemas.microsoft.com/office/word/2016/wordml/cid" xmlns:w16="http://schemas.microsoft.com/office/word/2018/wordml" xmlns:w16se="http://schemas.microsoft.com/office/word/2015/wordml/symex" mc:Ignorable="w14 w15 w16se w16cid w16 w16cex">
   <w:docDefaults>
     <w:rPrDefault>
       <w:rPr>
@@ -2120,15 +2183,15 @@
     <w:lsdException w:name="Unresolved Mention" w:semiHidden="1" w:unhideWhenUsed="1"/>
     <w:lsdException w:name="Smart Link" w:semiHidden="1" w:unhideWhenUsed="1"/>
   </w:latentStyles>
-  <w:style w:type="paragraph" w:default="1" w:styleId="Normal">
+  <w:style w:type="paragraph" w:default="1" w:styleId="Standaard">
     <w:name w:val="Normal"/>
     <w:qFormat/>
   </w:style>
-  <w:style w:type="paragraph" w:styleId="Heading1">
+  <w:style w:type="paragraph" w:styleId="Kop1">
     <w:name w:val="heading 1"/>
-    <w:basedOn w:val="Normal"/>
-    <w:next w:val="Normal"/>
-    <w:link w:val="Heading1Char"/>
+    <w:basedOn w:val="Standaard"/>
+    <w:next w:val="Standaard"/>
+    <w:link w:val="Kop1Char"/>
     <w:uiPriority w:val="9"/>
     <w:qFormat/>
     <w:rsid w:val="00837D69"/>
@@ -2145,11 +2208,11 @@
       <w:szCs w:val="32"/>
     </w:rPr>
   </w:style>
-  <w:style w:type="paragraph" w:styleId="Heading2">
+  <w:style w:type="paragraph" w:styleId="Kop2">
     <w:name w:val="heading 2"/>
-    <w:basedOn w:val="Normal"/>
-    <w:next w:val="Normal"/>
-    <w:link w:val="Heading2Char"/>
+    <w:basedOn w:val="Standaard"/>
+    <w:next w:val="Standaard"/>
+    <w:link w:val="Kop2Char"/>
     <w:uiPriority w:val="9"/>
     <w:unhideWhenUsed/>
     <w:qFormat/>
@@ -2167,11 +2230,11 @@
       <w:szCs w:val="26"/>
     </w:rPr>
   </w:style>
-  <w:style w:type="paragraph" w:styleId="Heading3">
+  <w:style w:type="paragraph" w:styleId="Kop3">
     <w:name w:val="heading 3"/>
-    <w:basedOn w:val="Normal"/>
-    <w:next w:val="Normal"/>
-    <w:link w:val="Heading3Char"/>
+    <w:basedOn w:val="Standaard"/>
+    <w:next w:val="Standaard"/>
+    <w:link w:val="Kop3Char"/>
     <w:uiPriority w:val="9"/>
     <w:unhideWhenUsed/>
     <w:qFormat/>
@@ -2187,13 +2250,13 @@
       <w:color w:val="1F3763" w:themeColor="accent1" w:themeShade="7F"/>
     </w:rPr>
   </w:style>
-  <w:style w:type="character" w:default="1" w:styleId="DefaultParagraphFont">
+  <w:style w:type="character" w:default="1" w:styleId="Standaardalinea-lettertype">
     <w:name w:val="Default Paragraph Font"/>
     <w:uiPriority w:val="1"/>
     <w:semiHidden/>
     <w:unhideWhenUsed/>
   </w:style>
-  <w:style w:type="table" w:default="1" w:styleId="TableNormal">
+  <w:style w:type="table" w:default="1" w:styleId="Standaardtabel">
     <w:name w:val="Normal Table"/>
     <w:uiPriority w:val="99"/>
     <w:semiHidden/>
@@ -2208,16 +2271,16 @@
       </w:tblCellMar>
     </w:tblPr>
   </w:style>
-  <w:style w:type="numbering" w:default="1" w:styleId="NoList">
+  <w:style w:type="numbering" w:default="1" w:styleId="Geenlijst">
     <w:name w:val="No List"/>
     <w:uiPriority w:val="99"/>
     <w:semiHidden/>
     <w:unhideWhenUsed/>
   </w:style>
-  <w:style w:type="character" w:customStyle="1" w:styleId="Heading1Char">
-    <w:name w:val="Heading 1 Char"/>
-    <w:basedOn w:val="DefaultParagraphFont"/>
-    <w:link w:val="Heading1"/>
+  <w:style w:type="character" w:customStyle="1" w:styleId="Kop1Char">
+    <w:name w:val="Kop 1 Char"/>
+    <w:basedOn w:val="Standaardalinea-lettertype"/>
+    <w:link w:val="Kop1"/>
     <w:uiPriority w:val="9"/>
     <w:rsid w:val="00837D69"/>
     <w:rPr>
@@ -2227,9 +2290,9 @@
       <w:szCs w:val="32"/>
     </w:rPr>
   </w:style>
-  <w:style w:type="paragraph" w:styleId="ListParagraph">
+  <w:style w:type="paragraph" w:styleId="Lijstalinea">
     <w:name w:val="List Paragraph"/>
-    <w:basedOn w:val="Normal"/>
+    <w:basedOn w:val="Standaard"/>
     <w:uiPriority w:val="34"/>
     <w:qFormat/>
     <w:rsid w:val="00247E2A"/>
@@ -2238,10 +2301,10 @@
       <w:contextualSpacing/>
     </w:pPr>
   </w:style>
-  <w:style w:type="character" w:customStyle="1" w:styleId="Heading2Char">
-    <w:name w:val="Heading 2 Char"/>
-    <w:basedOn w:val="DefaultParagraphFont"/>
-    <w:link w:val="Heading2"/>
+  <w:style w:type="character" w:customStyle="1" w:styleId="Kop2Char">
+    <w:name w:val="Kop 2 Char"/>
+    <w:basedOn w:val="Standaardalinea-lettertype"/>
+    <w:link w:val="Kop2"/>
     <w:uiPriority w:val="9"/>
     <w:rsid w:val="00225872"/>
     <w:rPr>
@@ -2251,9 +2314,9 @@
       <w:szCs w:val="26"/>
     </w:rPr>
   </w:style>
-  <w:style w:type="table" w:styleId="TableGrid">
+  <w:style w:type="table" w:styleId="Tabelraster">
     <w:name w:val="Table Grid"/>
-    <w:basedOn w:val="TableNormal"/>
+    <w:basedOn w:val="Standaardtabel"/>
     <w:uiPriority w:val="39"/>
     <w:rsid w:val="00225872"/>
     <w:tblPr>
@@ -2269,7 +2332,7 @@
   </w:style>
   <w:style w:type="character" w:styleId="Hyperlink">
     <w:name w:val="Hyperlink"/>
-    <w:basedOn w:val="DefaultParagraphFont"/>
+    <w:basedOn w:val="Standaardalinea-lettertype"/>
     <w:uiPriority w:val="99"/>
     <w:unhideWhenUsed/>
     <w:rsid w:val="00902FDC"/>
@@ -2278,9 +2341,9 @@
       <w:u w:val="single"/>
     </w:rPr>
   </w:style>
-  <w:style w:type="character" w:styleId="UnresolvedMention">
+  <w:style w:type="character" w:styleId="Onopgelostemelding">
     <w:name w:val="Unresolved Mention"/>
-    <w:basedOn w:val="DefaultParagraphFont"/>
+    <w:basedOn w:val="Standaardalinea-lettertype"/>
     <w:uiPriority w:val="99"/>
     <w:semiHidden/>
     <w:unhideWhenUsed/>
@@ -2290,9 +2353,9 @@
       <w:shd w:val="clear" w:color="auto" w:fill="E1DFDD"/>
     </w:rPr>
   </w:style>
-  <w:style w:type="character" w:styleId="FollowedHyperlink">
+  <w:style w:type="character" w:styleId="GevolgdeHyperlink">
     <w:name w:val="FollowedHyperlink"/>
-    <w:basedOn w:val="DefaultParagraphFont"/>
+    <w:basedOn w:val="Standaardalinea-lettertype"/>
     <w:uiPriority w:val="99"/>
     <w:semiHidden/>
     <w:unhideWhenUsed/>
@@ -2302,10 +2365,10 @@
       <w:u w:val="single"/>
     </w:rPr>
   </w:style>
-  <w:style w:type="character" w:customStyle="1" w:styleId="Heading3Char">
-    <w:name w:val="Heading 3 Char"/>
-    <w:basedOn w:val="DefaultParagraphFont"/>
-    <w:link w:val="Heading3"/>
+  <w:style w:type="character" w:customStyle="1" w:styleId="Kop3Char">
+    <w:name w:val="Kop 3 Char"/>
+    <w:basedOn w:val="Standaardalinea-lettertype"/>
+    <w:link w:val="Kop3"/>
     <w:uiPriority w:val="9"/>
     <w:rsid w:val="000B5026"/>
     <w:rPr>
@@ -2315,12 +2378,12 @@
   </w:style>
   <w:style w:type="character" w:customStyle="1" w:styleId="figure-article-caption-text">
     <w:name w:val="figure-article-caption-text"/>
-    <w:basedOn w:val="DefaultParagraphFont"/>
+    <w:basedOn w:val="Standaardalinea-lettertype"/>
     <w:rsid w:val="007D60E5"/>
   </w:style>
   <w:style w:type="paragraph" w:customStyle="1" w:styleId="comp">
     <w:name w:val="comp"/>
-    <w:basedOn w:val="Normal"/>
+    <w:basedOn w:val="Standaard"/>
     <w:rsid w:val="007D60E5"/>
     <w:pPr>
       <w:spacing w:before="100" w:beforeAutospacing="1" w:after="100" w:afterAutospacing="1"/>

</xml_diff>